<commit_message>
added 3D graphing using multiselect. Other updates / debugging for stability
</commit_message>
<xml_diff>
--- a/Group 1 -Proposal for Project 3.docx
+++ b/Group 1 -Proposal for Project 3.docx
@@ -23,8 +23,13 @@
         </w:numPr>
       </w:pPr>
       <w:r>
-        <w:t>Model implementation</w:t>
-      </w:r>
+        <w:t xml:space="preserve">Model </w:t>
+      </w:r>
+      <w:proofErr w:type="gramStart"/>
+      <w:r>
+        <w:t>implementation</w:t>
+      </w:r>
+      <w:proofErr w:type="gramEnd"/>
     </w:p>
     <w:p>
       <w:pPr>
@@ -47,7 +52,15 @@
         </w:numPr>
       </w:pPr>
       <w:r>
-        <w:t>Two tech from class. One new not from class</w:t>
+        <w:t xml:space="preserve">Two </w:t>
+      </w:r>
+      <w:proofErr w:type="gramStart"/>
+      <w:r>
+        <w:t>tech</w:t>
+      </w:r>
+      <w:proofErr w:type="gramEnd"/>
+      <w:r>
+        <w:t xml:space="preserve"> from class. One new not from class</w:t>
       </w:r>
     </w:p>
     <w:p>
@@ -64,9 +77,11 @@
       <w:r>
         <w:t xml:space="preserve">or Application </w:t>
       </w:r>
+      <w:proofErr w:type="gramStart"/>
       <w:r>
         <w:t>optimization</w:t>
       </w:r>
+      <w:proofErr w:type="gramEnd"/>
     </w:p>
     <w:p>
       <w:pPr>
@@ -137,7 +152,15 @@
         </w:numPr>
       </w:pPr>
       <w:r>
-        <w:t>Firas and Sean reviewed and they said we were good.</w:t>
+        <w:t xml:space="preserve">Firas and Sean </w:t>
+      </w:r>
+      <w:proofErr w:type="gramStart"/>
+      <w:r>
+        <w:t>reviewed</w:t>
+      </w:r>
+      <w:proofErr w:type="gramEnd"/>
+      <w:r>
+        <w:t xml:space="preserve"> and they said we were good.</w:t>
       </w:r>
     </w:p>
     <w:p>
@@ -224,11 +247,32 @@
           <w:numId w:val="1"/>
         </w:numPr>
       </w:pPr>
-      <w:r>
-        <w:t xml:space="preserve">Streamlit </w:t>
-      </w:r>
-      <w:r>
-        <w:t>is a web framework, tailored toward data science that makes developing web applications accessible to Python developers.  We will use Streamlit to make our application web based.</w:t>
+      <w:proofErr w:type="spellStart"/>
+      <w:r>
+        <w:t>Streamlit</w:t>
+      </w:r>
+      <w:proofErr w:type="spellEnd"/>
+      <w:r>
+        <w:t xml:space="preserve"> </w:t>
+      </w:r>
+      <w:r>
+        <w:t xml:space="preserve">is a web </w:t>
+      </w:r>
+      <w:proofErr w:type="gramStart"/>
+      <w:r>
+        <w:t>framework,</w:t>
+      </w:r>
+      <w:proofErr w:type="gramEnd"/>
+      <w:r>
+        <w:t xml:space="preserve"> tailored toward data science that makes developing web applications accessible to Python developers.  We will use </w:t>
+      </w:r>
+      <w:proofErr w:type="spellStart"/>
+      <w:r>
+        <w:t>Streamlit</w:t>
+      </w:r>
+      <w:proofErr w:type="spellEnd"/>
+      <w:r>
+        <w:t xml:space="preserve"> to make our application web based.</w:t>
       </w:r>
     </w:p>
     <w:p>
@@ -239,11 +283,53 @@
           <w:numId w:val="1"/>
         </w:numPr>
       </w:pPr>
-      <w:r>
-        <w:t>Langchain and Langraph</w:t>
-      </w:r>
-      <w:r>
-        <w:t xml:space="preserve"> – Both Langchain and Langgraph will be used as routing mechanisms between Python and a Large Language Model (LLM). The LLM will generate custom python code, which will then be parsed in Python and added to graphing files. Streamlit will then display the graphing files. Any type of graphs which are supported in MatPlotLib and possibly others.</w:t>
+      <w:proofErr w:type="spellStart"/>
+      <w:r>
+        <w:t>Langchain</w:t>
+      </w:r>
+      <w:proofErr w:type="spellEnd"/>
+      <w:r>
+        <w:t xml:space="preserve"> and </w:t>
+      </w:r>
+      <w:proofErr w:type="spellStart"/>
+      <w:r>
+        <w:t>Langraph</w:t>
+      </w:r>
+      <w:proofErr w:type="spellEnd"/>
+      <w:r>
+        <w:t xml:space="preserve"> – Both </w:t>
+      </w:r>
+      <w:proofErr w:type="spellStart"/>
+      <w:r>
+        <w:t>Langchain</w:t>
+      </w:r>
+      <w:proofErr w:type="spellEnd"/>
+      <w:r>
+        <w:t xml:space="preserve"> and </w:t>
+      </w:r>
+      <w:proofErr w:type="spellStart"/>
+      <w:r>
+        <w:t>Langgraph</w:t>
+      </w:r>
+      <w:proofErr w:type="spellEnd"/>
+      <w:r>
+        <w:t xml:space="preserve"> will be used as routing mechanisms between Python and a Large Language Model (LLM). The LLM will generate custom python code, which will then be parsed in Python and added to graphing files. </w:t>
+      </w:r>
+      <w:proofErr w:type="spellStart"/>
+      <w:r>
+        <w:t>Streamlit</w:t>
+      </w:r>
+      <w:proofErr w:type="spellEnd"/>
+      <w:r>
+        <w:t xml:space="preserve"> will then display the graphing files. Any type of graphs which are supported in </w:t>
+      </w:r>
+      <w:proofErr w:type="spellStart"/>
+      <w:r>
+        <w:t>MatPlotLib</w:t>
+      </w:r>
+      <w:proofErr w:type="spellEnd"/>
+      <w:r>
+        <w:t xml:space="preserve"> and possibly others.</w:t>
       </w:r>
     </w:p>
     <w:p>
@@ -521,6 +607,7 @@
           <w:szCs w:val="24"/>
         </w:rPr>
       </w:pPr>
+      <w:proofErr w:type="spellStart"/>
       <w:r>
         <w:rPr>
           <w:rFonts w:ascii="Segoe UI" w:eastAsia="Times New Roman" w:hAnsi="Segoe UI" w:cs="Segoe UI"/>
@@ -531,16 +618,49 @@
           <w:szCs w:val="24"/>
           <w:bdr w:val="single" w:sz="2" w:space="0" w:color="E3E3E3" w:frame="1"/>
         </w:rPr>
-        <w:t>Streamlit:</w:t>
-      </w:r>
-      <w:r>
-        <w:rPr>
-          <w:rFonts w:ascii="Segoe UI" w:eastAsia="Times New Roman" w:hAnsi="Segoe UI" w:cs="Segoe UI"/>
-          <w:color w:val="0D0D0D"/>
-          <w:sz w:val="24"/>
-          <w:szCs w:val="24"/>
-        </w:rPr>
-        <w:t xml:space="preserve"> This web framework is specifically tailored for data science applications, allowing Python developers to easily build and deploy web applications. Streamlit will serve as the foundation for our web-based interface, ensuring a seamless user experience.</w:t>
+        <w:t>Streamlit</w:t>
+      </w:r>
+      <w:proofErr w:type="spellEnd"/>
+      <w:r>
+        <w:rPr>
+          <w:rFonts w:ascii="Segoe UI" w:eastAsia="Times New Roman" w:hAnsi="Segoe UI" w:cs="Segoe UI"/>
+          <w:b/>
+          <w:bCs/>
+          <w:color w:val="0D0D0D"/>
+          <w:sz w:val="24"/>
+          <w:szCs w:val="24"/>
+          <w:bdr w:val="single" w:sz="2" w:space="0" w:color="E3E3E3" w:frame="1"/>
+        </w:rPr>
+        <w:t>:</w:t>
+      </w:r>
+      <w:r>
+        <w:rPr>
+          <w:rFonts w:ascii="Segoe UI" w:eastAsia="Times New Roman" w:hAnsi="Segoe UI" w:cs="Segoe UI"/>
+          <w:color w:val="0D0D0D"/>
+          <w:sz w:val="24"/>
+          <w:szCs w:val="24"/>
+        </w:rPr>
+        <w:t xml:space="preserve"> This web framework is specifically tailored for data science applications, allowing Python developers to easily build and deploy web applications. </w:t>
+      </w:r>
+      <w:proofErr w:type="spellStart"/>
+      <w:r>
+        <w:rPr>
+          <w:rFonts w:ascii="Segoe UI" w:eastAsia="Times New Roman" w:hAnsi="Segoe UI" w:cs="Segoe UI"/>
+          <w:color w:val="0D0D0D"/>
+          <w:sz w:val="24"/>
+          <w:szCs w:val="24"/>
+        </w:rPr>
+        <w:t>Streamlit</w:t>
+      </w:r>
+      <w:proofErr w:type="spellEnd"/>
+      <w:r>
+        <w:rPr>
+          <w:rFonts w:ascii="Segoe UI" w:eastAsia="Times New Roman" w:hAnsi="Segoe UI" w:cs="Segoe UI"/>
+          <w:color w:val="0D0D0D"/>
+          <w:sz w:val="24"/>
+          <w:szCs w:val="24"/>
+        </w:rPr>
+        <w:t xml:space="preserve"> will serve as the foundation for our web-based interface, ensuring a seamless user experience.</w:t>
       </w:r>
     </w:p>
     <w:p>
@@ -564,6 +684,7 @@
           <w:szCs w:val="24"/>
         </w:rPr>
       </w:pPr>
+      <w:proofErr w:type="spellStart"/>
       <w:r>
         <w:rPr>
           <w:rFonts w:ascii="Segoe UI" w:eastAsia="Times New Roman" w:hAnsi="Segoe UI" w:cs="Segoe UI"/>
@@ -574,7 +695,46 @@
           <w:szCs w:val="24"/>
           <w:bdr w:val="single" w:sz="2" w:space="0" w:color="E3E3E3" w:frame="1"/>
         </w:rPr>
-        <w:t>Langchain and Langraph:</w:t>
+        <w:t>Langchain</w:t>
+      </w:r>
+      <w:proofErr w:type="spellEnd"/>
+      <w:r>
+        <w:rPr>
+          <w:rFonts w:ascii="Segoe UI" w:eastAsia="Times New Roman" w:hAnsi="Segoe UI" w:cs="Segoe UI"/>
+          <w:b/>
+          <w:bCs/>
+          <w:color w:val="0D0D0D"/>
+          <w:sz w:val="24"/>
+          <w:szCs w:val="24"/>
+          <w:bdr w:val="single" w:sz="2" w:space="0" w:color="E3E3E3" w:frame="1"/>
+        </w:rPr>
+        <w:t xml:space="preserve"> and </w:t>
+      </w:r>
+      <w:proofErr w:type="spellStart"/>
+      <w:r>
+        <w:rPr>
+          <w:rFonts w:ascii="Segoe UI" w:eastAsia="Times New Roman" w:hAnsi="Segoe UI" w:cs="Segoe UI"/>
+          <w:b/>
+          <w:bCs/>
+          <w:color w:val="0D0D0D"/>
+          <w:sz w:val="24"/>
+          <w:szCs w:val="24"/>
+          <w:bdr w:val="single" w:sz="2" w:space="0" w:color="E3E3E3" w:frame="1"/>
+        </w:rPr>
+        <w:t>Langraph</w:t>
+      </w:r>
+      <w:proofErr w:type="spellEnd"/>
+      <w:r>
+        <w:rPr>
+          <w:rFonts w:ascii="Segoe UI" w:eastAsia="Times New Roman" w:hAnsi="Segoe UI" w:cs="Segoe UI"/>
+          <w:b/>
+          <w:bCs/>
+          <w:color w:val="0D0D0D"/>
+          <w:sz w:val="24"/>
+          <w:szCs w:val="24"/>
+          <w:bdr w:val="single" w:sz="2" w:space="0" w:color="E3E3E3" w:frame="1"/>
+        </w:rPr>
+        <w:t>:</w:t>
       </w:r>
       <w:r>
         <w:rPr>
@@ -626,7 +786,27 @@
           <w:sz w:val="24"/>
           <w:szCs w:val="24"/>
         </w:rPr>
-        <w:t xml:space="preserve"> The Python code generated by the LLM will leverage Matplotlib, among other potential libraries, to produce a wide array of graph types. These graphs will then be rendered and displayed within the Streamlit application, offering users a dynamic and interactive data visualization tool.</w:t>
+        <w:t xml:space="preserve"> The Python code generated by the LLM will leverage Matplotlib, among other potential libraries, to produce a wide array of graph types. These graphs will then be rendered and displayed within the </w:t>
+      </w:r>
+      <w:proofErr w:type="spellStart"/>
+      <w:r>
+        <w:rPr>
+          <w:rFonts w:ascii="Segoe UI" w:eastAsia="Times New Roman" w:hAnsi="Segoe UI" w:cs="Segoe UI"/>
+          <w:color w:val="0D0D0D"/>
+          <w:sz w:val="24"/>
+          <w:szCs w:val="24"/>
+        </w:rPr>
+        <w:t>Streamlit</w:t>
+      </w:r>
+      <w:proofErr w:type="spellEnd"/>
+      <w:r>
+        <w:rPr>
+          <w:rFonts w:ascii="Segoe UI" w:eastAsia="Times New Roman" w:hAnsi="Segoe UI" w:cs="Segoe UI"/>
+          <w:color w:val="0D0D0D"/>
+          <w:sz w:val="24"/>
+          <w:szCs w:val="24"/>
+        </w:rPr>
+        <w:t xml:space="preserve"> application, offering users a dynamic and interactive data visualization tool.</w:t>
       </w:r>
     </w:p>
     <w:p>
@@ -765,7 +945,15 @@
         </w:numPr>
       </w:pPr>
       <w:r>
-        <w:t>Doug to provide Chris with template for readme section covering how to install applications.  (note to self – was there a good for tool for directory tree)</w:t>
+        <w:t xml:space="preserve">Doug to provide Chris with </w:t>
+      </w:r>
+      <w:proofErr w:type="gramStart"/>
+      <w:r>
+        <w:t>template</w:t>
+      </w:r>
+      <w:proofErr w:type="gramEnd"/>
+      <w:r>
+        <w:t xml:space="preserve"> for readme section covering how to install applications.  (note to self – was there a good for tool for directory tree)</w:t>
       </w:r>
       <w:r>
         <w:t xml:space="preserve"> -&gt; complete.</w:t>
@@ -774,6 +962,47 @@
     <w:p>
       <w:pPr>
         <w:pStyle w:val="ListParagraph"/>
+        <w:numPr>
+          <w:ilvl w:val="2"/>
+          <w:numId w:val="3"/>
+        </w:numPr>
+      </w:pPr>
+      <w:r>
+        <w:t>5/16/2024 – 75% plus.</w:t>
+      </w:r>
+    </w:p>
+    <w:p>
+      <w:pPr>
+        <w:pStyle w:val="ListParagraph"/>
+        <w:numPr>
+          <w:ilvl w:val="3"/>
+          <w:numId w:val="3"/>
+        </w:numPr>
+      </w:pPr>
+      <w:r>
+        <w:t xml:space="preserve">Needs screen </w:t>
+      </w:r>
+      <w:proofErr w:type="gramStart"/>
+      <w:r>
+        <w:t>shots</w:t>
+      </w:r>
+      <w:proofErr w:type="gramEnd"/>
+    </w:p>
+    <w:p>
+      <w:pPr>
+        <w:pStyle w:val="ListParagraph"/>
+        <w:numPr>
+          <w:ilvl w:val="2"/>
+          <w:numId w:val="3"/>
+        </w:numPr>
+      </w:pPr>
+      <w:r>
+        <w:t>Geoff and Doug to review</w:t>
+      </w:r>
+    </w:p>
+    <w:p>
+      <w:pPr>
+        <w:pStyle w:val="ListParagraph"/>
         <w:ind w:left="2160"/>
       </w:pPr>
     </w:p>
@@ -798,8 +1027,13 @@
         </w:numPr>
       </w:pPr>
       <w:r>
-        <w:t>Basic slides since we are demonstrating the application</w:t>
-      </w:r>
+        <w:t xml:space="preserve">Basic slides since we are demonstrating the </w:t>
+      </w:r>
+      <w:proofErr w:type="gramStart"/>
+      <w:r>
+        <w:t>application</w:t>
+      </w:r>
+      <w:proofErr w:type="gramEnd"/>
     </w:p>
     <w:p>
       <w:pPr>
@@ -822,8 +1056,13 @@
         </w:numPr>
       </w:pPr>
       <w:r>
-        <w:t>Who we are</w:t>
-      </w:r>
+        <w:t xml:space="preserve">Who we </w:t>
+      </w:r>
+      <w:proofErr w:type="gramStart"/>
+      <w:r>
+        <w:t>are</w:t>
+      </w:r>
+      <w:proofErr w:type="gramEnd"/>
     </w:p>
     <w:p>
       <w:pPr>
@@ -846,8 +1085,13 @@
         </w:numPr>
       </w:pPr>
       <w:r>
-        <w:t>Tech used</w:t>
-      </w:r>
+        <w:t xml:space="preserve">Tech </w:t>
+      </w:r>
+      <w:proofErr w:type="gramStart"/>
+      <w:r>
+        <w:t>used</w:t>
+      </w:r>
+      <w:proofErr w:type="gramEnd"/>
     </w:p>
     <w:p>
       <w:pPr>
@@ -858,7 +1102,15 @@
         </w:numPr>
       </w:pPr>
       <w:r>
-        <w:t>Screen shots</w:t>
+        <w:t xml:space="preserve">Architecture – Doug to provide </w:t>
+      </w:r>
+      <w:proofErr w:type="spellStart"/>
+      <w:r>
+        <w:t>LangGraph</w:t>
+      </w:r>
+      <w:proofErr w:type="spellEnd"/>
+      <w:r>
+        <w:t>.</w:t>
       </w:r>
     </w:p>
     <w:p>
@@ -870,6 +1122,23 @@
         </w:numPr>
       </w:pPr>
       <w:r>
+        <w:t xml:space="preserve">Screen </w:t>
+      </w:r>
+      <w:proofErr w:type="gramStart"/>
+      <w:r>
+        <w:t>shots</w:t>
+      </w:r>
+      <w:proofErr w:type="gramEnd"/>
+    </w:p>
+    <w:p>
+      <w:pPr>
+        <w:pStyle w:val="ListParagraph"/>
+        <w:numPr>
+          <w:ilvl w:val="3"/>
+          <w:numId w:val="3"/>
+        </w:numPr>
+      </w:pPr>
+      <w:r>
         <w:t>Consistent and simple.</w:t>
       </w:r>
     </w:p>
@@ -882,7 +1151,7 @@
         </w:numPr>
       </w:pPr>
       <w:r>
-        <w:t>Canva or Powerpoint</w:t>
+        <w:t xml:space="preserve">Canva </w:t>
       </w:r>
     </w:p>
     <w:p>
@@ -909,8 +1178,13 @@
         </w:numPr>
       </w:pPr>
       <w:r>
-        <w:t>5/15 update. Switched to GPT-4o</w:t>
-      </w:r>
+        <w:t>5/15 update. Switched to GPT-</w:t>
+      </w:r>
+      <w:proofErr w:type="gramStart"/>
+      <w:r>
+        <w:t>4o</w:t>
+      </w:r>
+      <w:proofErr w:type="gramEnd"/>
     </w:p>
     <w:p>
       <w:pPr>
@@ -945,8 +1219,13 @@
         </w:numPr>
       </w:pPr>
       <w:r>
-        <w:t>State flow updated</w:t>
-      </w:r>
+        <w:t xml:space="preserve">State flow </w:t>
+      </w:r>
+      <w:proofErr w:type="gramStart"/>
+      <w:r>
+        <w:t>updated</w:t>
+      </w:r>
+      <w:proofErr w:type="gramEnd"/>
     </w:p>
     <w:p>
       <w:pPr>
@@ -957,7 +1236,22 @@
         </w:numPr>
       </w:pPr>
       <w:r>
-        <w:t>On deck – 3D graphing.</w:t>
+        <w:t>3D graphing</w:t>
+      </w:r>
+      <w:r>
+        <w:t xml:space="preserve"> – now complete.</w:t>
+      </w:r>
+    </w:p>
+    <w:p>
+      <w:pPr>
+        <w:pStyle w:val="ListParagraph"/>
+        <w:numPr>
+          <w:ilvl w:val="2"/>
+          <w:numId w:val="3"/>
+        </w:numPr>
+      </w:pPr>
+      <w:r>
+        <w:t>Debugging.</w:t>
       </w:r>
     </w:p>
     <w:p>
@@ -972,8 +1266,13 @@
         <w:t>Jeff</w:t>
       </w:r>
       <w:r>
-        <w:t xml:space="preserve"> – adding speech to text into the prompting</w:t>
-      </w:r>
+        <w:t xml:space="preserve"> – adding speech to text into the </w:t>
+      </w:r>
+      <w:proofErr w:type="gramStart"/>
+      <w:r>
+        <w:t>prompting</w:t>
+      </w:r>
+      <w:proofErr w:type="gramEnd"/>
     </w:p>
     <w:p>
       <w:pPr>
@@ -996,7 +1295,27 @@
         </w:numPr>
       </w:pPr>
       <w:r>
-        <w:t>We’ll look at 5/15.</w:t>
+        <w:t xml:space="preserve">Identified </w:t>
+      </w:r>
+      <w:proofErr w:type="spellStart"/>
+      <w:r>
+        <w:t>streamlit</w:t>
+      </w:r>
+      <w:proofErr w:type="spellEnd"/>
+      <w:r>
+        <w:t xml:space="preserve"> component / widget.</w:t>
+      </w:r>
+    </w:p>
+    <w:p>
+      <w:pPr>
+        <w:pStyle w:val="ListParagraph"/>
+        <w:numPr>
+          <w:ilvl w:val="2"/>
+          <w:numId w:val="3"/>
+        </w:numPr>
+      </w:pPr>
+      <w:r>
+        <w:t>After recording, uses whisper to do audio to text.</w:t>
       </w:r>
     </w:p>
     <w:p>
@@ -1020,8 +1339,13 @@
         </w:numPr>
       </w:pPr>
       <w:r>
-        <w:t>Invite team – Doug</w:t>
-      </w:r>
+        <w:t xml:space="preserve">Invite team – </w:t>
+      </w:r>
+      <w:proofErr w:type="gramStart"/>
+      <w:r>
+        <w:t>Doug</w:t>
+      </w:r>
+      <w:proofErr w:type="gramEnd"/>
     </w:p>
     <w:p>
       <w:pPr>
@@ -1092,8 +1416,14 @@
         </w:numPr>
       </w:pPr>
       <w:r>
-        <w:t>Research additional sets</w:t>
-      </w:r>
+        <w:lastRenderedPageBreak/>
+        <w:t xml:space="preserve">Research additional </w:t>
+      </w:r>
+      <w:proofErr w:type="gramStart"/>
+      <w:r>
+        <w:t>sets</w:t>
+      </w:r>
+      <w:proofErr w:type="gramEnd"/>
     </w:p>
     <w:p>
       <w:pPr>
@@ -1116,29 +1446,39 @@
         </w:numPr>
       </w:pPr>
       <w:r>
-        <w:t xml:space="preserve">Reviewed on 5/13, Chris had idea of </w:t>
-      </w:r>
+        <w:t xml:space="preserve">Chris will work on </w:t>
+      </w:r>
+      <w:proofErr w:type="gramStart"/>
       <w:r>
         <w:t>World</w:t>
       </w:r>
-      <w:r>
-        <w:t xml:space="preserve"> Data indicators.  </w:t>
-      </w:r>
-    </w:p>
-    <w:p>
-      <w:pPr>
-        <w:pStyle w:val="ListParagraph"/>
-        <w:numPr>
-          <w:ilvl w:val="4"/>
-          <w:numId w:val="3"/>
-        </w:numPr>
-      </w:pPr>
-      <w:r>
-        <w:t xml:space="preserve">Chris  - </w:t>
-      </w:r>
-      <w:r>
-        <w:t>to present one.</w:t>
-      </w:r>
+      <w:proofErr w:type="gramEnd"/>
+      <w:r>
+        <w:t xml:space="preserve"> Data indicator</w:t>
+      </w:r>
+      <w:r>
+        <w:t xml:space="preserve"> data set.</w:t>
+      </w:r>
+      <w:r>
+        <w:t xml:space="preserve">  </w:t>
+      </w:r>
+    </w:p>
+    <w:p>
+      <w:pPr>
+        <w:pStyle w:val="ListParagraph"/>
+        <w:numPr>
+          <w:ilvl w:val="3"/>
+          <w:numId w:val="3"/>
+        </w:numPr>
+      </w:pPr>
+      <w:r>
+        <w:t xml:space="preserve">Jeff – has the Alone </w:t>
+      </w:r>
+      <w:proofErr w:type="gramStart"/>
+      <w:r>
+        <w:t>dataset</w:t>
+      </w:r>
+      <w:proofErr w:type="gramEnd"/>
     </w:p>
     <w:p>
       <w:pPr>
@@ -1149,8 +1489,13 @@
         </w:numPr>
       </w:pPr>
       <w:r>
-        <w:t>Doug may as B priority, since base application is not quite working</w:t>
-      </w:r>
+        <w:t xml:space="preserve">Doug may as B priority, since base application is not quite </w:t>
+      </w:r>
+      <w:proofErr w:type="gramStart"/>
+      <w:r>
+        <w:t>working</w:t>
+      </w:r>
+      <w:proofErr w:type="gramEnd"/>
     </w:p>
     <w:p>
       <w:pPr>
@@ -1176,98 +1521,7 @@
         </w:numPr>
       </w:pPr>
       <w:r>
-        <w:lastRenderedPageBreak/>
         <w:t>Let’s review Geoff’s data. Perhaps no more is needed.</w:t>
-      </w:r>
-    </w:p>
-    <w:p>
-      <w:pPr>
-        <w:pStyle w:val="ListParagraph"/>
-        <w:numPr>
-          <w:ilvl w:val="1"/>
-          <w:numId w:val="3"/>
-        </w:numPr>
-      </w:pPr>
-      <w:r>
-        <w:t>Features</w:t>
-      </w:r>
-      <w:r>
-        <w:t xml:space="preserve"> -&gt; doug to review this and make sure it is already covered above. Then delete.</w:t>
-      </w:r>
-    </w:p>
-    <w:p>
-      <w:pPr>
-        <w:pStyle w:val="ListParagraph"/>
-        <w:numPr>
-          <w:ilvl w:val="2"/>
-          <w:numId w:val="3"/>
-        </w:numPr>
-      </w:pPr>
-      <w:r>
-        <w:t>Voice interface - Jeff</w:t>
-      </w:r>
-    </w:p>
-    <w:p>
-      <w:pPr>
-        <w:pStyle w:val="ListParagraph"/>
-        <w:numPr>
-          <w:ilvl w:val="2"/>
-          <w:numId w:val="3"/>
-        </w:numPr>
-      </w:pPr>
-      <w:r>
-        <w:t>May not add any</w:t>
-      </w:r>
-      <w:r>
-        <w:t xml:space="preserve"> additional per discussions with Firas and Sean.  Pick this back up 5/15.</w:t>
-      </w:r>
-    </w:p>
-    <w:p>
-      <w:pPr>
-        <w:pStyle w:val="ListParagraph"/>
-        <w:numPr>
-          <w:ilvl w:val="2"/>
-          <w:numId w:val="3"/>
-        </w:numPr>
-      </w:pPr>
-      <w:r>
-        <w:t>Automated 3D graph generation: B priority, but s</w:t>
-      </w:r>
-      <w:r>
-        <w:t>ince Doug has the 3D code</w:t>
-      </w:r>
-      <w:r>
-        <w:t xml:space="preserve"> automation</w:t>
-      </w:r>
-      <w:r>
-        <w:t xml:space="preserve"> written from previous work, may add that one.</w:t>
-      </w:r>
-      <w:r>
-        <w:t xml:space="preserve">  It was a terminal application, so it would need to be converted to Streamlit.</w:t>
-      </w:r>
-    </w:p>
-    <w:p>
-      <w:pPr>
-        <w:pStyle w:val="ListParagraph"/>
-        <w:numPr>
-          <w:ilvl w:val="2"/>
-          <w:numId w:val="3"/>
-        </w:numPr>
-      </w:pPr>
-      <w:r>
-        <w:t>Another possible feature</w:t>
-      </w:r>
-    </w:p>
-    <w:p>
-      <w:pPr>
-        <w:pStyle w:val="ListParagraph"/>
-        <w:numPr>
-          <w:ilvl w:val="3"/>
-          <w:numId w:val="3"/>
-        </w:numPr>
-      </w:pPr>
-      <w:r>
-        <w:t>In addition to the graphs, being able to request data summarization would be very helpful.</w:t>
       </w:r>
     </w:p>
     <w:p/>

</xml_diff>

<commit_message>
large updates due to session_state not being reliable in a LangGraph workflow to Select Data.. and Create Graphs... pages
</commit_message>
<xml_diff>
--- a/Group 1 -Proposal for Project 3.docx
+++ b/Group 1 -Proposal for Project 3.docx
@@ -1524,6 +1524,289 @@
         <w:t>Let’s review Geoff’s data. Perhaps no more is needed.</w:t>
       </w:r>
     </w:p>
+    <w:p>
+      <w:pPr>
+        <w:rPr>
+          <w:rFonts w:ascii="Consolas" w:eastAsia="Times New Roman" w:hAnsi="Consolas" w:cs="Times New Roman"/>
+          <w:color w:val="CCCCCC"/>
+          <w:sz w:val="21"/>
+          <w:szCs w:val="21"/>
+        </w:rPr>
+      </w:pPr>
+      <w:r>
+        <w:br w:type="page"/>
+      </w:r>
+    </w:p>
+    <w:p/>
+    <w:p/>
+    <w:p/>
+    <w:tbl>
+      <w:tblPr>
+        <w:tblStyle w:val="TableGrid"/>
+        <w:tblW w:w="0" w:type="auto"/>
+        <w:tblLook w:val="04A0" w:firstRow="1" w:lastRow="0" w:firstColumn="1" w:lastColumn="0" w:noHBand="0" w:noVBand="1"/>
+      </w:tblPr>
+      <w:tblGrid>
+        <w:gridCol w:w="2155"/>
+        <w:gridCol w:w="2700"/>
+        <w:gridCol w:w="4495"/>
+      </w:tblGrid>
+      <w:tr>
+        <w:tc>
+          <w:tcPr>
+            <w:tcW w:w="9350" w:type="dxa"/>
+            <w:gridSpan w:val="3"/>
+          </w:tcPr>
+          <w:p>
+            <w:pPr>
+              <w:rPr>
+                <w:b/>
+                <w:bCs/>
+              </w:rPr>
+            </w:pPr>
+            <w:proofErr w:type="spellStart"/>
+            <w:r>
+              <w:rPr>
+                <w:b/>
+                <w:bCs/>
+              </w:rPr>
+              <w:t>LangGraph</w:t>
+            </w:r>
+            <w:proofErr w:type="spellEnd"/>
+            <w:r>
+              <w:rPr>
+                <w:b/>
+                <w:bCs/>
+              </w:rPr>
+              <w:t xml:space="preserve"> Architecture </w:t>
+            </w:r>
+          </w:p>
+        </w:tc>
+      </w:tr>
+      <w:tr>
+        <w:tc>
+          <w:tcPr>
+            <w:tcW w:w="2155" w:type="dxa"/>
+          </w:tcPr>
+          <w:p>
+            <w:pPr>
+              <w:rPr>
+                <w:b/>
+                <w:bCs/>
+              </w:rPr>
+            </w:pPr>
+            <w:r>
+              <w:rPr>
+                <w:b/>
+                <w:bCs/>
+              </w:rPr>
+              <w:t>Type</w:t>
+            </w:r>
+          </w:p>
+        </w:tc>
+        <w:tc>
+          <w:tcPr>
+            <w:tcW w:w="2700" w:type="dxa"/>
+          </w:tcPr>
+          <w:p>
+            <w:pPr>
+              <w:rPr>
+                <w:b/>
+                <w:bCs/>
+              </w:rPr>
+            </w:pPr>
+            <w:r>
+              <w:rPr>
+                <w:b/>
+                <w:bCs/>
+              </w:rPr>
+              <w:t>Function</w:t>
+            </w:r>
+          </w:p>
+        </w:tc>
+        <w:tc>
+          <w:tcPr>
+            <w:tcW w:w="4495" w:type="dxa"/>
+          </w:tcPr>
+          <w:p>
+            <w:pPr>
+              <w:rPr>
+                <w:b/>
+                <w:bCs/>
+              </w:rPr>
+            </w:pPr>
+            <w:r>
+              <w:rPr>
+                <w:b/>
+                <w:bCs/>
+              </w:rPr>
+              <w:t>Comments</w:t>
+            </w:r>
+          </w:p>
+        </w:tc>
+      </w:tr>
+      <w:tr>
+        <w:tc>
+          <w:tcPr>
+            <w:tcW w:w="2155" w:type="dxa"/>
+          </w:tcPr>
+          <w:p>
+            <w:r>
+              <w:t>Node and entry point</w:t>
+            </w:r>
+          </w:p>
+        </w:tc>
+        <w:tc>
+          <w:tcPr>
+            <w:tcW w:w="2700" w:type="dxa"/>
+          </w:tcPr>
+          <w:p>
+            <w:proofErr w:type="spellStart"/>
+            <w:r>
+              <w:t>generate_graph_code</w:t>
+            </w:r>
+            <w:proofErr w:type="spellEnd"/>
+          </w:p>
+        </w:tc>
+        <w:tc>
+          <w:tcPr>
+            <w:tcW w:w="4495" w:type="dxa"/>
+          </w:tcPr>
+          <w:p>
+            <w:r>
+              <w:t>Python function that 1) sets up the user and system prompt templates for the LLM call, 2) invokes the LLM, 3) extracts the graphing &amp; filtering code from the LLM response.</w:t>
+            </w:r>
+          </w:p>
+        </w:tc>
+      </w:tr>
+      <w:tr>
+        <w:tc>
+          <w:tcPr>
+            <w:tcW w:w="2155" w:type="dxa"/>
+          </w:tcPr>
+          <w:p>
+            <w:r>
+              <w:t>Node</w:t>
+            </w:r>
+          </w:p>
+        </w:tc>
+        <w:tc>
+          <w:tcPr>
+            <w:tcW w:w="2700" w:type="dxa"/>
+          </w:tcPr>
+          <w:p>
+            <w:proofErr w:type="spellStart"/>
+            <w:r>
+              <w:t>write_graph_code</w:t>
+            </w:r>
+            <w:proofErr w:type="spellEnd"/>
+          </w:p>
+        </w:tc>
+        <w:tc>
+          <w:tcPr>
+            <w:tcW w:w="4495" w:type="dxa"/>
+          </w:tcPr>
+          <w:p>
+            <w:r>
+              <w:t>Python function that writes the extracted graphing &amp; filtering code to the graph file</w:t>
+            </w:r>
+          </w:p>
+        </w:tc>
+      </w:tr>
+      <w:tr>
+        <w:tc>
+          <w:tcPr>
+            <w:tcW w:w="2155" w:type="dxa"/>
+          </w:tcPr>
+          <w:p>
+            <w:r>
+              <w:t>E</w:t>
+            </w:r>
+            <w:r>
+              <w:t>dge</w:t>
+            </w:r>
+          </w:p>
+        </w:tc>
+        <w:tc>
+          <w:tcPr>
+            <w:tcW w:w="2700" w:type="dxa"/>
+          </w:tcPr>
+          <w:p>
+            <w:proofErr w:type="spellStart"/>
+            <w:r>
+              <w:t>generate_graph_code</w:t>
+            </w:r>
+            <w:proofErr w:type="spellEnd"/>
+            <w:r>
+              <w:t xml:space="preserve"> -&gt; </w:t>
+            </w:r>
+            <w:proofErr w:type="spellStart"/>
+            <w:r>
+              <w:t>write_graph_code</w:t>
+            </w:r>
+            <w:proofErr w:type="spellEnd"/>
+          </w:p>
+        </w:tc>
+        <w:tc>
+          <w:tcPr>
+            <w:tcW w:w="4495" w:type="dxa"/>
+          </w:tcPr>
+          <w:p>
+            <w:r>
+              <w:t>Flow control from generating the graph code to writing the code to the graph file</w:t>
+            </w:r>
+          </w:p>
+        </w:tc>
+      </w:tr>
+      <w:tr>
+        <w:tc>
+          <w:tcPr>
+            <w:tcW w:w="2155" w:type="dxa"/>
+          </w:tcPr>
+          <w:p>
+            <w:r>
+              <w:t>E</w:t>
+            </w:r>
+            <w:r>
+              <w:t>dge</w:t>
+            </w:r>
+          </w:p>
+        </w:tc>
+        <w:tc>
+          <w:tcPr>
+            <w:tcW w:w="2700" w:type="dxa"/>
+          </w:tcPr>
+          <w:p>
+            <w:proofErr w:type="spellStart"/>
+            <w:r>
+              <w:t>write_graph_code</w:t>
+            </w:r>
+            <w:proofErr w:type="spellEnd"/>
+            <w:r>
+              <w:t xml:space="preserve"> -&gt; END</w:t>
+            </w:r>
+          </w:p>
+        </w:tc>
+        <w:tc>
+          <w:tcPr>
+            <w:tcW w:w="4495" w:type="dxa"/>
+          </w:tcPr>
+          <w:p>
+            <w:r>
+              <w:t xml:space="preserve">After writing the graph code, the </w:t>
+            </w:r>
+            <w:proofErr w:type="spellStart"/>
+            <w:r>
+              <w:t>LangGraph</w:t>
+            </w:r>
+            <w:proofErr w:type="spellEnd"/>
+            <w:r>
+              <w:t xml:space="preserve"> workflow is terminated.</w:t>
+            </w:r>
+          </w:p>
+        </w:tc>
+      </w:tr>
+    </w:tbl>
     <w:p/>
     <w:sectPr>
       <w:pgSz w:w="12240" w:h="15840"/>
@@ -2776,6 +3059,25 @@
       <w:bCs/>
     </w:rPr>
   </w:style>
+  <w:style w:type="table" w:styleId="TableGrid">
+    <w:name w:val="Table Grid"/>
+    <w:basedOn w:val="TableNormal"/>
+    <w:uiPriority w:val="39"/>
+    <w:rsid w:val="00504569"/>
+    <w:pPr>
+      <w:spacing w:after="0" w:line="240" w:lineRule="auto"/>
+    </w:pPr>
+    <w:tblPr>
+      <w:tblBorders>
+        <w:top w:val="single" w:sz="4" w:space="0" w:color="auto"/>
+        <w:left w:val="single" w:sz="4" w:space="0" w:color="auto"/>
+        <w:bottom w:val="single" w:sz="4" w:space="0" w:color="auto"/>
+        <w:right w:val="single" w:sz="4" w:space="0" w:color="auto"/>
+        <w:insideH w:val="single" w:sz="4" w:space="0" w:color="auto"/>
+        <w:insideV w:val="single" w:sz="4" w:space="0" w:color="auto"/>
+      </w:tblBorders>
+    </w:tblPr>
+  </w:style>
 </w:styles>
 </file>
 

</xml_diff>